<commit_message>
removed redundancies, update minutes
</commit_message>
<xml_diff>
--- a/minutes/minutes-10-10-11-2017.docx
+++ b/minutes/minutes-10-10-11-2017.docx
@@ -1,6 +1,6 @@
 
 <file path=word/document.xml><?xml version="1.0" encoding="utf-8"?>
-<w:document xmlns:wpc="http://schemas.microsoft.com/office/word/2010/wordprocessingCanvas" xmlns:cx="http://schemas.microsoft.com/office/drawing/2014/chartex" xmlns:cx1="http://schemas.microsoft.com/office/drawing/2015/9/8/chartex" xmlns:cx2="http://schemas.microsoft.com/office/drawing/2015/10/21/chartex" xmlns:cx3="http://schemas.microsoft.com/office/drawing/2016/5/9/chartex" xmlns:cx4="http://schemas.microsoft.com/office/drawing/2016/5/10/chartex" xmlns:cx5="http://schemas.microsoft.com/office/drawing/2016/5/11/chartex" xmlns:cx6="http://schemas.microsoft.com/office/drawing/2016/5/12/chartex" xmlns:cx7="http://schemas.microsoft.com/office/drawing/2016/5/13/chartex" xmlns:cx8="http://schemas.microsoft.com/office/drawing/2016/5/14/chartex" xmlns:mc="http://schemas.openxmlformats.org/markup-compatibility/2006" xmlns:aink="http://schemas.microsoft.com/office/drawing/2016/ink" xmlns:am3d="http://schemas.microsoft.com/office/drawing/2017/model3d" xmlns:o="urn:schemas-microsoft-com:office:office" xmlns:r="http://schemas.openxmlformats.org/officeDocument/2006/relationships" xmlns:m="http://schemas.openxmlformats.org/officeDocument/2006/math" xmlns:v="urn:schemas-microsoft-com:vml" xmlns:wp14="http://schemas.microsoft.com/office/word/2010/wordprocessingDrawing" xmlns:wp="http://schemas.openxmlformats.org/drawingml/2006/wordprocessingDrawing" xmlns:w10="urn:schemas-microsoft-com:office:word" xmlns:w="http://schemas.openxmlformats.org/wordprocessingml/2006/main" xmlns:w14="http://schemas.microsoft.com/office/word/2010/wordml" xmlns:w15="http://schemas.microsoft.com/office/word/2012/wordml" xmlns:w16cid="http://schemas.microsoft.com/office/word/2016/wordml/cid" xmlns:w16se="http://schemas.microsoft.com/office/word/2015/wordml/symex" xmlns:wpg="http://schemas.microsoft.com/office/word/2010/wordprocessingGroup" xmlns:wpi="http://schemas.microsoft.com/office/word/2010/wordprocessingInk" xmlns:wne="http://schemas.microsoft.com/office/word/2006/wordml" xmlns:wps="http://schemas.microsoft.com/office/word/2010/wordprocessingShape" mc:Ignorable="w14 w15 w16se w16cid wp14">
+<w:document xmlns:wpc="http://schemas.microsoft.com/office/word/2010/wordprocessingCanvas" xmlns:cx="http://schemas.microsoft.com/office/drawing/2014/chartex" xmlns:cx1="http://schemas.microsoft.com/office/drawing/2015/9/8/chartex" xmlns:cx2="http://schemas.microsoft.com/office/drawing/2015/10/21/chartex" xmlns:cx3="http://schemas.microsoft.com/office/drawing/2016/5/9/chartex" xmlns:cx4="http://schemas.microsoft.com/office/drawing/2016/5/10/chartex" xmlns:cx5="http://schemas.microsoft.com/office/drawing/2016/5/11/chartex" xmlns:cx6="http://schemas.microsoft.com/office/drawing/2016/5/12/chartex" xmlns:cx7="http://schemas.microsoft.com/office/drawing/2016/5/13/chartex" xmlns:cx8="http://schemas.microsoft.com/office/drawing/2016/5/14/chartex" xmlns:mc="http://schemas.openxmlformats.org/markup-compatibility/2006" xmlns:aink="http://schemas.microsoft.com/office/drawing/2016/ink" xmlns:am3d="http://schemas.microsoft.com/office/drawing/2017/model3d" xmlns:o="urn:schemas-microsoft-com:office:office" xmlns:r="http://schemas.openxmlformats.org/officeDocument/2006/relationships" xmlns:m="http://schemas.openxmlformats.org/officeDocument/2006/math" xmlns:v="urn:schemas-microsoft-com:vml" xmlns:wp14="http://schemas.microsoft.com/office/word/2010/wordprocessingDrawing" xmlns:wp="http://schemas.openxmlformats.org/drawingml/2006/wordprocessingDrawing" xmlns:w10="urn:schemas-microsoft-com:office:word" xmlns:w="http://schemas.openxmlformats.org/wordprocessingml/2006/main" xmlns:w14="http://schemas.microsoft.com/office/word/2010/wordml" xmlns:w15="http://schemas.microsoft.com/office/word/2012/wordml" xmlns:w16se="http://schemas.microsoft.com/office/word/2015/wordml/symex" xmlns:wpg="http://schemas.microsoft.com/office/word/2010/wordprocessingGroup" xmlns:wpi="http://schemas.microsoft.com/office/word/2010/wordprocessingInk" xmlns:wne="http://schemas.microsoft.com/office/word/2006/wordml" xmlns:wps="http://schemas.microsoft.com/office/word/2010/wordprocessingShape" mc:Ignorable="w14 w15 w16se wp14">
   <w:body>
     <w:tbl>
       <w:tblPr>
@@ -307,7 +307,63 @@
                 <w:szCs w:val="24"/>
                 <w:lang w:eastAsia="en-SG"/>
               </w:rPr>
-              <w:t>i Ka Shing Library Proj. Rm 4-06</w:t>
+              <w:t xml:space="preserve">i Ka </w:t>
+            </w:r>
+            <w:proofErr w:type="spellStart"/>
+            <w:r>
+              <w:rPr>
+                <w:rFonts w:eastAsia="Times New Roman" w:cstheme="minorHAnsi"/>
+                <w:color w:val="000000"/>
+                <w:sz w:val="24"/>
+                <w:szCs w:val="24"/>
+                <w:lang w:eastAsia="en-SG"/>
+              </w:rPr>
+              <w:t>Shing</w:t>
+            </w:r>
+            <w:proofErr w:type="spellEnd"/>
+            <w:r>
+              <w:rPr>
+                <w:rFonts w:eastAsia="Times New Roman" w:cstheme="minorHAnsi"/>
+                <w:color w:val="000000"/>
+                <w:sz w:val="24"/>
+                <w:szCs w:val="24"/>
+                <w:lang w:eastAsia="en-SG"/>
+              </w:rPr>
+              <w:t xml:space="preserve"> Library </w:t>
+            </w:r>
+            <w:proofErr w:type="spellStart"/>
+            <w:r>
+              <w:rPr>
+                <w:rFonts w:eastAsia="Times New Roman" w:cstheme="minorHAnsi"/>
+                <w:color w:val="000000"/>
+                <w:sz w:val="24"/>
+                <w:szCs w:val="24"/>
+                <w:lang w:eastAsia="en-SG"/>
+              </w:rPr>
+              <w:t>Proj</w:t>
+            </w:r>
+            <w:proofErr w:type="spellEnd"/>
+            <w:r>
+              <w:rPr>
+                <w:rFonts w:eastAsia="Times New Roman" w:cstheme="minorHAnsi"/>
+                <w:color w:val="000000"/>
+                <w:sz w:val="24"/>
+                <w:szCs w:val="24"/>
+                <w:lang w:eastAsia="en-SG"/>
+              </w:rPr>
+              <w:t>. Rm 4-</w:t>
+            </w:r>
+            <w:bookmarkStart w:id="0" w:name="_GoBack"/>
+            <w:bookmarkEnd w:id="0"/>
+            <w:r>
+              <w:rPr>
+                <w:rFonts w:eastAsia="Times New Roman" w:cstheme="minorHAnsi"/>
+                <w:color w:val="000000"/>
+                <w:sz w:val="24"/>
+                <w:szCs w:val="24"/>
+                <w:lang w:eastAsia="en-SG"/>
+              </w:rPr>
+              <w:t>6</w:t>
             </w:r>
           </w:p>
           <w:p>
@@ -704,10 +760,10 @@
         <w:tblLook w:val="04A0" w:firstRow="1" w:lastRow="0" w:firstColumn="1" w:lastColumn="0" w:noHBand="0" w:noVBand="1"/>
       </w:tblPr>
       <w:tblGrid>
-        <w:gridCol w:w="414"/>
-        <w:gridCol w:w="5415"/>
-        <w:gridCol w:w="2092"/>
-        <w:gridCol w:w="1105"/>
+        <w:gridCol w:w="413"/>
+        <w:gridCol w:w="5199"/>
+        <w:gridCol w:w="2259"/>
+        <w:gridCol w:w="1155"/>
       </w:tblGrid>
       <w:tr>
         <w:trPr>
@@ -1022,7 +1078,7 @@
                 <w:szCs w:val="24"/>
                 <w:lang w:eastAsia="en-SG"/>
               </w:rPr>
-              <w:t>Debugging and testing using user-specified tests from UAT</w:t>
+              <w:t>JSON function improvements</w:t>
             </w:r>
           </w:p>
         </w:tc>
@@ -1048,6 +1104,16 @@
                 <w:lang w:eastAsia="en-SG"/>
               </w:rPr>
             </w:pPr>
+            <w:r>
+              <w:rPr>
+                <w:rFonts w:eastAsia="Times New Roman" w:cstheme="minorHAnsi"/>
+                <w:color w:val="000000"/>
+                <w:sz w:val="24"/>
+                <w:szCs w:val="24"/>
+                <w:lang w:eastAsia="en-SG"/>
+              </w:rPr>
+              <w:t>Hani &amp; Daniel</w:t>
+            </w:r>
           </w:p>
         </w:tc>
         <w:tc>
@@ -1173,7 +1239,7 @@
                 <w:szCs w:val="24"/>
                 <w:lang w:eastAsia="en-SG"/>
               </w:rPr>
-              <w:t>Integration after debugging and testing</w:t>
+              <w:t>Final app integration</w:t>
             </w:r>
           </w:p>
         </w:tc>
@@ -1199,6 +1265,16 @@
                 <w:lang w:eastAsia="en-SG"/>
               </w:rPr>
             </w:pPr>
+            <w:r>
+              <w:rPr>
+                <w:rFonts w:eastAsia="Times New Roman" w:cstheme="minorHAnsi"/>
+                <w:color w:val="000000"/>
+                <w:sz w:val="24"/>
+                <w:szCs w:val="24"/>
+                <w:lang w:eastAsia="en-SG"/>
+              </w:rPr>
+              <w:t>Xu Ying &amp; Hong Yuan</w:t>
+            </w:r>
           </w:p>
         </w:tc>
         <w:tc>
@@ -1324,17 +1400,7 @@
                 <w:szCs w:val="24"/>
                 <w:lang w:eastAsia="en-SG"/>
               </w:rPr>
-              <w:t>App redeploy</w:t>
-            </w:r>
-            <w:r>
-              <w:rPr>
-                <w:rFonts w:eastAsia="Times New Roman" w:cstheme="minorHAnsi"/>
-                <w:color w:val="000000"/>
-                <w:sz w:val="24"/>
-                <w:szCs w:val="24"/>
-                <w:lang w:eastAsia="en-SG"/>
-              </w:rPr>
-              <w:t>ment after testing</w:t>
+              <w:t>Final testing of app and deployment</w:t>
             </w:r>
           </w:p>
         </w:tc>
@@ -2307,8 +2373,6 @@
         </w:rPr>
         <w:t>ing of the</w:t>
       </w:r>
-      <w:bookmarkStart w:id="0" w:name="_GoBack"/>
-      <w:bookmarkEnd w:id="0"/>
       <w:r>
         <w:rPr>
           <w:rFonts w:eastAsia="Times New Roman" w:cstheme="minorHAnsi"/>
@@ -2703,7 +2767,7 @@
 </file>
 
 <file path=word/numbering.xml><?xml version="1.0" encoding="utf-8"?>
-<w:numbering xmlns:wpc="http://schemas.microsoft.com/office/word/2010/wordprocessingCanvas" xmlns:cx="http://schemas.microsoft.com/office/drawing/2014/chartex" xmlns:cx1="http://schemas.microsoft.com/office/drawing/2015/9/8/chartex" xmlns:cx2="http://schemas.microsoft.com/office/drawing/2015/10/21/chartex" xmlns:cx3="http://schemas.microsoft.com/office/drawing/2016/5/9/chartex" xmlns:cx4="http://schemas.microsoft.com/office/drawing/2016/5/10/chartex" xmlns:cx5="http://schemas.microsoft.com/office/drawing/2016/5/11/chartex" xmlns:cx6="http://schemas.microsoft.com/office/drawing/2016/5/12/chartex" xmlns:cx7="http://schemas.microsoft.com/office/drawing/2016/5/13/chartex" xmlns:cx8="http://schemas.microsoft.com/office/drawing/2016/5/14/chartex" xmlns:mc="http://schemas.openxmlformats.org/markup-compatibility/2006" xmlns:aink="http://schemas.microsoft.com/office/drawing/2016/ink" xmlns:am3d="http://schemas.microsoft.com/office/drawing/2017/model3d" xmlns:o="urn:schemas-microsoft-com:office:office" xmlns:r="http://schemas.openxmlformats.org/officeDocument/2006/relationships" xmlns:m="http://schemas.openxmlformats.org/officeDocument/2006/math" xmlns:v="urn:schemas-microsoft-com:vml" xmlns:wp14="http://schemas.microsoft.com/office/word/2010/wordprocessingDrawing" xmlns:wp="http://schemas.openxmlformats.org/drawingml/2006/wordprocessingDrawing" xmlns:w10="urn:schemas-microsoft-com:office:word" xmlns:w="http://schemas.openxmlformats.org/wordprocessingml/2006/main" xmlns:w14="http://schemas.microsoft.com/office/word/2010/wordml" xmlns:w15="http://schemas.microsoft.com/office/word/2012/wordml" xmlns:w16cid="http://schemas.microsoft.com/office/word/2016/wordml/cid" xmlns:w16se="http://schemas.microsoft.com/office/word/2015/wordml/symex" xmlns:wpg="http://schemas.microsoft.com/office/word/2010/wordprocessingGroup" xmlns:wpi="http://schemas.microsoft.com/office/word/2010/wordprocessingInk" xmlns:wne="http://schemas.microsoft.com/office/word/2006/wordml" xmlns:wps="http://schemas.microsoft.com/office/word/2010/wordprocessingShape" mc:Ignorable="w14 w15 w16se w16cid wp14">
+<w:numbering xmlns:wpc="http://schemas.microsoft.com/office/word/2010/wordprocessingCanvas" xmlns:cx="http://schemas.microsoft.com/office/drawing/2014/chartex" xmlns:cx1="http://schemas.microsoft.com/office/drawing/2015/9/8/chartex" xmlns:cx2="http://schemas.microsoft.com/office/drawing/2015/10/21/chartex" xmlns:cx3="http://schemas.microsoft.com/office/drawing/2016/5/9/chartex" xmlns:cx4="http://schemas.microsoft.com/office/drawing/2016/5/10/chartex" xmlns:cx5="http://schemas.microsoft.com/office/drawing/2016/5/11/chartex" xmlns:cx6="http://schemas.microsoft.com/office/drawing/2016/5/12/chartex" xmlns:cx7="http://schemas.microsoft.com/office/drawing/2016/5/13/chartex" xmlns:cx8="http://schemas.microsoft.com/office/drawing/2016/5/14/chartex" xmlns:mc="http://schemas.openxmlformats.org/markup-compatibility/2006" xmlns:aink="http://schemas.microsoft.com/office/drawing/2016/ink" xmlns:am3d="http://schemas.microsoft.com/office/drawing/2017/model3d" xmlns:o="urn:schemas-microsoft-com:office:office" xmlns:r="http://schemas.openxmlformats.org/officeDocument/2006/relationships" xmlns:m="http://schemas.openxmlformats.org/officeDocument/2006/math" xmlns:v="urn:schemas-microsoft-com:vml" xmlns:wp14="http://schemas.microsoft.com/office/word/2010/wordprocessingDrawing" xmlns:wp="http://schemas.openxmlformats.org/drawingml/2006/wordprocessingDrawing" xmlns:w10="urn:schemas-microsoft-com:office:word" xmlns:w="http://schemas.openxmlformats.org/wordprocessingml/2006/main" xmlns:w14="http://schemas.microsoft.com/office/word/2010/wordml" xmlns:w15="http://schemas.microsoft.com/office/word/2012/wordml" xmlns:w16se="http://schemas.microsoft.com/office/word/2015/wordml/symex" xmlns:wpg="http://schemas.microsoft.com/office/word/2010/wordprocessingGroup" xmlns:wpi="http://schemas.microsoft.com/office/word/2010/wordprocessingInk" xmlns:wne="http://schemas.microsoft.com/office/word/2006/wordml" xmlns:wps="http://schemas.microsoft.com/office/word/2010/wordprocessingShape" mc:Ignorable="w14 w15 w16se wp14">
   <w:abstractNum w:abstractNumId="0" w15:restartNumberingAfterBreak="0">
     <w:nsid w:val="786E7684"/>
     <w:multiLevelType w:val="multilevel"/>
@@ -2824,7 +2888,7 @@
 </file>
 
 <file path=word/styles.xml><?xml version="1.0" encoding="utf-8"?>
-<w:styles xmlns:mc="http://schemas.openxmlformats.org/markup-compatibility/2006" xmlns:r="http://schemas.openxmlformats.org/officeDocument/2006/relationships" xmlns:w="http://schemas.openxmlformats.org/wordprocessingml/2006/main" xmlns:w14="http://schemas.microsoft.com/office/word/2010/wordml" xmlns:w15="http://schemas.microsoft.com/office/word/2012/wordml" xmlns:w16cid="http://schemas.microsoft.com/office/word/2016/wordml/cid" xmlns:w16se="http://schemas.microsoft.com/office/word/2015/wordml/symex" mc:Ignorable="w14 w15 w16se w16cid">
+<w:styles xmlns:mc="http://schemas.openxmlformats.org/markup-compatibility/2006" xmlns:r="http://schemas.openxmlformats.org/officeDocument/2006/relationships" xmlns:w="http://schemas.openxmlformats.org/wordprocessingml/2006/main" xmlns:w14="http://schemas.microsoft.com/office/word/2010/wordml" xmlns:w15="http://schemas.microsoft.com/office/word/2012/wordml" xmlns:w16se="http://schemas.microsoft.com/office/word/2015/wordml/symex" mc:Ignorable="w14 w15 w16se">
   <w:docDefaults>
     <w:rPrDefault>
       <w:rPr>
@@ -3223,6 +3287,7 @@
   <w:style w:type="character" w:default="1" w:styleId="DefaultParagraphFont">
     <w:name w:val="Default Paragraph Font"/>
     <w:uiPriority w:val="1"/>
+    <w:semiHidden/>
     <w:unhideWhenUsed/>
   </w:style>
   <w:style w:type="table" w:default="1" w:styleId="TableNormal">

</xml_diff>